<commit_message>
done some changes in file
</commit_message>
<xml_diff>
--- a/DevOps Notes.docx
+++ b/DevOps Notes.docx
@@ -1812,13 +1812,7 @@
         <w:rPr>
           <w:highlight w:val="yellow"/>
         </w:rPr>
-        <w:t>2</w:t>
-      </w:r>
-      <w:r>
-        <w:rPr>
-          <w:highlight w:val="yellow"/>
-        </w:rPr>
-        <w:t xml:space="preserve"> :</w:t>
+        <w:t>2 :</w:t>
       </w:r>
       <w:proofErr w:type="gramEnd"/>
       <w:r>
@@ -1838,19 +1832,7 @@
         <w:rPr>
           <w:highlight w:val="yellow"/>
         </w:rPr>
-        <w:t>2</w:t>
-      </w:r>
-      <w:r>
-        <w:rPr>
-          <w:highlight w:val="yellow"/>
-        </w:rPr>
-        <w:t>7</w:t>
-      </w:r>
-      <w:r>
-        <w:rPr>
-          <w:highlight w:val="yellow"/>
-        </w:rPr>
-        <w:t xml:space="preserve">/08/2023 </w:t>
+        <w:t xml:space="preserve">27/08/2023 </w:t>
       </w:r>
     </w:p>
     <w:p/>
@@ -4606,9 +4588,26 @@
           <w14:ligatures w14:val="none"/>
         </w:rPr>
       </w:pPr>
-    </w:p>
-    <w:p>
-      <w:pPr>
+      <w:r>
+        <w:rPr>
+          <w:rFonts w:ascii="Consolas" w:eastAsia="Times New Roman" w:hAnsi="Consolas" w:cs="Courier New"/>
+          <w:color w:val="1F2328"/>
+          <w:kern w:val="0"/>
+          <w:sz w:val="21"/>
+          <w:szCs w:val="21"/>
+          <w:lang w:eastAsia="en-IN" w:bidi="mr-IN"/>
+          <w14:ligatures w14:val="none"/>
+        </w:rPr>
+        <w:t xml:space="preserve">Download or clone the repository </w:t>
+      </w:r>
+    </w:p>
+    <w:p>
+      <w:pPr>
+        <w:pStyle w:val="ListParagraph"/>
+        <w:numPr>
+          <w:ilvl w:val="0"/>
+          <w:numId w:val="4"/>
+        </w:numPr>
         <w:tabs>
           <w:tab w:val="left" w:pos="916"/>
           <w:tab w:val="left" w:pos="1832"/>
@@ -4638,9 +4637,83 @@
           <w14:ligatures w14:val="none"/>
         </w:rPr>
       </w:pPr>
-    </w:p>
-    <w:p>
-      <w:pPr>
+      <w:r>
+        <w:rPr>
+          <w:rFonts w:ascii="Consolas" w:eastAsia="Times New Roman" w:hAnsi="Consolas" w:cs="Courier New"/>
+          <w:color w:val="1F2328"/>
+          <w:kern w:val="0"/>
+          <w:sz w:val="21"/>
+          <w:szCs w:val="21"/>
+          <w:lang w:eastAsia="en-IN" w:bidi="mr-IN"/>
+          <w14:ligatures w14:val="none"/>
+        </w:rPr>
+        <w:t xml:space="preserve">Create the folder with any name </w:t>
+      </w:r>
+      <w:proofErr w:type="spellStart"/>
+      <w:proofErr w:type="gramStart"/>
+      <w:r>
+        <w:rPr>
+          <w:rFonts w:ascii="Consolas" w:eastAsia="Times New Roman" w:hAnsi="Consolas" w:cs="Courier New"/>
+          <w:color w:val="1F2328"/>
+          <w:kern w:val="0"/>
+          <w:sz w:val="21"/>
+          <w:szCs w:val="21"/>
+          <w:highlight w:val="yellow"/>
+          <w:lang w:eastAsia="en-IN" w:bidi="mr-IN"/>
+          <w14:ligatures w14:val="none"/>
+        </w:rPr>
+        <w:t>ie</w:t>
+      </w:r>
+      <w:proofErr w:type="spellEnd"/>
+      <w:proofErr w:type="gramEnd"/>
+      <w:r>
+        <w:rPr>
+          <w:rFonts w:ascii="Consolas" w:eastAsia="Times New Roman" w:hAnsi="Consolas" w:cs="Courier New"/>
+          <w:color w:val="1F2328"/>
+          <w:kern w:val="0"/>
+          <w:sz w:val="21"/>
+          <w:szCs w:val="21"/>
+          <w:highlight w:val="yellow"/>
+          <w:lang w:eastAsia="en-IN" w:bidi="mr-IN"/>
+          <w14:ligatures w14:val="none"/>
+        </w:rPr>
+        <w:t xml:space="preserve"> </w:t>
+      </w:r>
+      <w:proofErr w:type="spellStart"/>
+      <w:r>
+        <w:rPr>
+          <w:rFonts w:ascii="Consolas" w:eastAsia="Times New Roman" w:hAnsi="Consolas" w:cs="Courier New"/>
+          <w:color w:val="1F2328"/>
+          <w:kern w:val="0"/>
+          <w:sz w:val="21"/>
+          <w:szCs w:val="21"/>
+          <w:highlight w:val="yellow"/>
+          <w:lang w:eastAsia="en-IN" w:bidi="mr-IN"/>
+          <w14:ligatures w14:val="none"/>
+        </w:rPr>
+        <w:t>devopstrainig</w:t>
+      </w:r>
+      <w:proofErr w:type="spellEnd"/>
+      <w:r>
+        <w:rPr>
+          <w:rFonts w:ascii="Consolas" w:eastAsia="Times New Roman" w:hAnsi="Consolas" w:cs="Courier New"/>
+          <w:color w:val="1F2328"/>
+          <w:kern w:val="0"/>
+          <w:sz w:val="21"/>
+          <w:szCs w:val="21"/>
+          <w:lang w:eastAsia="en-IN" w:bidi="mr-IN"/>
+          <w14:ligatures w14:val="none"/>
+        </w:rPr>
+        <w:t xml:space="preserve"> In VM</w:t>
+      </w:r>
+    </w:p>
+    <w:p>
+      <w:pPr>
+        <w:pStyle w:val="ListParagraph"/>
+        <w:numPr>
+          <w:ilvl w:val="0"/>
+          <w:numId w:val="4"/>
+        </w:numPr>
         <w:tabs>
           <w:tab w:val="left" w:pos="916"/>
           <w:tab w:val="left" w:pos="1832"/>
@@ -4680,8 +4753,1014 @@
           <w:lang w:eastAsia="en-IN" w:bidi="mr-IN"/>
           <w14:ligatures w14:val="none"/>
         </w:rPr>
-        <w:tab/>
-      </w:r>
+        <w:t xml:space="preserve">Then open the terminal </w:t>
+      </w:r>
+    </w:p>
+    <w:p>
+      <w:pPr>
+        <w:pStyle w:val="ListParagraph"/>
+        <w:numPr>
+          <w:ilvl w:val="0"/>
+          <w:numId w:val="4"/>
+        </w:numPr>
+        <w:tabs>
+          <w:tab w:val="left" w:pos="916"/>
+          <w:tab w:val="left" w:pos="1832"/>
+          <w:tab w:val="left" w:pos="2748"/>
+          <w:tab w:val="left" w:pos="3664"/>
+          <w:tab w:val="left" w:pos="4580"/>
+          <w:tab w:val="left" w:pos="5496"/>
+          <w:tab w:val="left" w:pos="6412"/>
+          <w:tab w:val="left" w:pos="7328"/>
+          <w:tab w:val="left" w:pos="8244"/>
+          <w:tab w:val="left" w:pos="9160"/>
+          <w:tab w:val="left" w:pos="10076"/>
+          <w:tab w:val="left" w:pos="10992"/>
+          <w:tab w:val="left" w:pos="11908"/>
+          <w:tab w:val="left" w:pos="12824"/>
+          <w:tab w:val="left" w:pos="13740"/>
+          <w:tab w:val="left" w:pos="14656"/>
+        </w:tabs>
+        <w:spacing w:after="0" w:line="240" w:lineRule="auto"/>
+        <w:rPr>
+          <w:rFonts w:ascii="Consolas" w:eastAsia="Times New Roman" w:hAnsi="Consolas" w:cs="Courier New"/>
+          <w:color w:val="1F2328"/>
+          <w:kern w:val="0"/>
+          <w:sz w:val="21"/>
+          <w:szCs w:val="21"/>
+          <w:highlight w:val="yellow"/>
+          <w:lang w:eastAsia="en-IN" w:bidi="mr-IN"/>
+          <w14:ligatures w14:val="none"/>
+        </w:rPr>
+      </w:pPr>
+      <w:r>
+        <w:rPr>
+          <w:rFonts w:ascii="Consolas" w:eastAsia="Times New Roman" w:hAnsi="Consolas" w:cs="Courier New"/>
+          <w:color w:val="1F2328"/>
+          <w:kern w:val="0"/>
+          <w:sz w:val="21"/>
+          <w:szCs w:val="21"/>
+          <w:highlight w:val="yellow"/>
+          <w:lang w:eastAsia="en-IN" w:bidi="mr-IN"/>
+          <w14:ligatures w14:val="none"/>
+        </w:rPr>
+        <w:t>git clone URL</w:t>
+      </w:r>
+    </w:p>
+    <w:p>
+      <w:pPr>
+        <w:pStyle w:val="ListParagraph"/>
+        <w:numPr>
+          <w:ilvl w:val="0"/>
+          <w:numId w:val="4"/>
+        </w:numPr>
+        <w:tabs>
+          <w:tab w:val="left" w:pos="916"/>
+          <w:tab w:val="left" w:pos="1832"/>
+          <w:tab w:val="left" w:pos="2748"/>
+          <w:tab w:val="left" w:pos="3664"/>
+          <w:tab w:val="left" w:pos="4580"/>
+          <w:tab w:val="left" w:pos="5496"/>
+          <w:tab w:val="left" w:pos="6412"/>
+          <w:tab w:val="left" w:pos="7328"/>
+          <w:tab w:val="left" w:pos="8244"/>
+          <w:tab w:val="left" w:pos="9160"/>
+          <w:tab w:val="left" w:pos="10076"/>
+          <w:tab w:val="left" w:pos="10992"/>
+          <w:tab w:val="left" w:pos="11908"/>
+          <w:tab w:val="left" w:pos="12824"/>
+          <w:tab w:val="left" w:pos="13740"/>
+          <w:tab w:val="left" w:pos="14656"/>
+        </w:tabs>
+        <w:spacing w:after="0" w:line="240" w:lineRule="auto"/>
+        <w:rPr>
+          <w:rFonts w:ascii="Consolas" w:eastAsia="Times New Roman" w:hAnsi="Consolas" w:cs="Courier New"/>
+          <w:color w:val="1F2328"/>
+          <w:kern w:val="0"/>
+          <w:sz w:val="21"/>
+          <w:szCs w:val="21"/>
+          <w:lang w:eastAsia="en-IN" w:bidi="mr-IN"/>
+          <w14:ligatures w14:val="none"/>
+        </w:rPr>
+      </w:pPr>
+      <w:r>
+        <w:rPr>
+          <w:rFonts w:ascii="Consolas" w:eastAsia="Times New Roman" w:hAnsi="Consolas" w:cs="Courier New"/>
+          <w:color w:val="1F2328"/>
+          <w:kern w:val="0"/>
+          <w:sz w:val="21"/>
+          <w:szCs w:val="21"/>
+          <w:lang w:eastAsia="en-IN" w:bidi="mr-IN"/>
+          <w14:ligatures w14:val="none"/>
+        </w:rPr>
+        <w:t xml:space="preserve">git clone </w:t>
+      </w:r>
+      <w:hyperlink r:id="rId9" w:history="1">
+        <w:r>
+          <w:rPr>
+            <w:rStyle w:val="Hyperlink"/>
+            <w:rFonts w:ascii="Consolas" w:eastAsia="Times New Roman" w:hAnsi="Consolas" w:cs="Courier New"/>
+            <w:kern w:val="0"/>
+            <w:sz w:val="21"/>
+            <w:szCs w:val="21"/>
+            <w:lang w:eastAsia="en-IN" w:bidi="mr-IN"/>
+            <w14:ligatures w14:val="none"/>
+          </w:rPr>
+          <w:t>https://github.com/Kaleakash/devops_aug_2023_trainig_batch.git</w:t>
+        </w:r>
+      </w:hyperlink>
+    </w:p>
+    <w:p>
+      <w:pPr>
+        <w:pStyle w:val="ListParagraph"/>
+        <w:numPr>
+          <w:ilvl w:val="0"/>
+          <w:numId w:val="4"/>
+        </w:numPr>
+        <w:tabs>
+          <w:tab w:val="left" w:pos="916"/>
+          <w:tab w:val="left" w:pos="1832"/>
+          <w:tab w:val="left" w:pos="2748"/>
+          <w:tab w:val="left" w:pos="3664"/>
+          <w:tab w:val="left" w:pos="4580"/>
+          <w:tab w:val="left" w:pos="5496"/>
+          <w:tab w:val="left" w:pos="6412"/>
+          <w:tab w:val="left" w:pos="7328"/>
+          <w:tab w:val="left" w:pos="8244"/>
+          <w:tab w:val="left" w:pos="9160"/>
+          <w:tab w:val="left" w:pos="10076"/>
+          <w:tab w:val="left" w:pos="10992"/>
+          <w:tab w:val="left" w:pos="11908"/>
+          <w:tab w:val="left" w:pos="12824"/>
+          <w:tab w:val="left" w:pos="13740"/>
+          <w:tab w:val="left" w:pos="14656"/>
+        </w:tabs>
+        <w:spacing w:after="0" w:line="240" w:lineRule="auto"/>
+        <w:rPr>
+          <w:rFonts w:ascii="Consolas" w:eastAsia="Times New Roman" w:hAnsi="Consolas" w:cs="Courier New"/>
+          <w:color w:val="1F2328"/>
+          <w:kern w:val="0"/>
+          <w:sz w:val="21"/>
+          <w:szCs w:val="21"/>
+          <w:lang w:eastAsia="en-IN" w:bidi="mr-IN"/>
+          <w14:ligatures w14:val="none"/>
+        </w:rPr>
+      </w:pPr>
+      <w:r>
+        <w:rPr>
+          <w:rFonts w:ascii="Consolas" w:eastAsia="Times New Roman" w:hAnsi="Consolas" w:cs="Courier New"/>
+          <w:color w:val="1F2328"/>
+          <w:kern w:val="0"/>
+          <w:sz w:val="21"/>
+          <w:szCs w:val="21"/>
+          <w:lang w:eastAsia="en-IN" w:bidi="mr-IN"/>
+          <w14:ligatures w14:val="none"/>
+        </w:rPr>
+        <w:t xml:space="preserve">use ls command to see downloaded folder </w:t>
+      </w:r>
+    </w:p>
+    <w:p>
+      <w:pPr>
+        <w:pStyle w:val="ListParagraph"/>
+        <w:numPr>
+          <w:ilvl w:val="0"/>
+          <w:numId w:val="4"/>
+        </w:numPr>
+        <w:tabs>
+          <w:tab w:val="left" w:pos="916"/>
+          <w:tab w:val="left" w:pos="1832"/>
+          <w:tab w:val="left" w:pos="2748"/>
+          <w:tab w:val="left" w:pos="3664"/>
+          <w:tab w:val="left" w:pos="4580"/>
+          <w:tab w:val="left" w:pos="5496"/>
+          <w:tab w:val="left" w:pos="6412"/>
+          <w:tab w:val="left" w:pos="7328"/>
+          <w:tab w:val="left" w:pos="8244"/>
+          <w:tab w:val="left" w:pos="9160"/>
+          <w:tab w:val="left" w:pos="10076"/>
+          <w:tab w:val="left" w:pos="10992"/>
+          <w:tab w:val="left" w:pos="11908"/>
+          <w:tab w:val="left" w:pos="12824"/>
+          <w:tab w:val="left" w:pos="13740"/>
+          <w:tab w:val="left" w:pos="14656"/>
+        </w:tabs>
+        <w:spacing w:after="0" w:line="240" w:lineRule="auto"/>
+        <w:rPr>
+          <w:rFonts w:ascii="Consolas" w:eastAsia="Times New Roman" w:hAnsi="Consolas" w:cs="Courier New"/>
+          <w:color w:val="1F2328"/>
+          <w:kern w:val="0"/>
+          <w:sz w:val="21"/>
+          <w:szCs w:val="21"/>
+          <w:lang w:eastAsia="en-IN" w:bidi="mr-IN"/>
+          <w14:ligatures w14:val="none"/>
+        </w:rPr>
+      </w:pPr>
+      <w:r>
+        <w:rPr>
+          <w:rFonts w:ascii="Consolas" w:eastAsia="Times New Roman" w:hAnsi="Consolas" w:cs="Courier New"/>
+          <w:color w:val="1F2328"/>
+          <w:kern w:val="0"/>
+          <w:sz w:val="21"/>
+          <w:szCs w:val="21"/>
+          <w:lang w:eastAsia="en-IN" w:bidi="mr-IN"/>
+          <w14:ligatures w14:val="none"/>
+        </w:rPr>
+        <w:t xml:space="preserve">using cd command please move inside that folder. </w:t>
+      </w:r>
+    </w:p>
+    <w:p>
+      <w:pPr>
+        <w:pStyle w:val="ListParagraph"/>
+        <w:numPr>
+          <w:ilvl w:val="0"/>
+          <w:numId w:val="4"/>
+        </w:numPr>
+        <w:tabs>
+          <w:tab w:val="left" w:pos="916"/>
+          <w:tab w:val="left" w:pos="1832"/>
+          <w:tab w:val="left" w:pos="2748"/>
+          <w:tab w:val="left" w:pos="3664"/>
+          <w:tab w:val="left" w:pos="4580"/>
+          <w:tab w:val="left" w:pos="5496"/>
+          <w:tab w:val="left" w:pos="6412"/>
+          <w:tab w:val="left" w:pos="7328"/>
+          <w:tab w:val="left" w:pos="8244"/>
+          <w:tab w:val="left" w:pos="9160"/>
+          <w:tab w:val="left" w:pos="10076"/>
+          <w:tab w:val="left" w:pos="10992"/>
+          <w:tab w:val="left" w:pos="11908"/>
+          <w:tab w:val="left" w:pos="12824"/>
+          <w:tab w:val="left" w:pos="13740"/>
+          <w:tab w:val="left" w:pos="14656"/>
+        </w:tabs>
+        <w:spacing w:after="0" w:line="240" w:lineRule="auto"/>
+        <w:rPr>
+          <w:rFonts w:ascii="Consolas" w:eastAsia="Times New Roman" w:hAnsi="Consolas" w:cs="Courier New"/>
+          <w:color w:val="1F2328"/>
+          <w:kern w:val="0"/>
+          <w:sz w:val="21"/>
+          <w:szCs w:val="21"/>
+          <w:lang w:eastAsia="en-IN" w:bidi="mr-IN"/>
+          <w14:ligatures w14:val="none"/>
+        </w:rPr>
+      </w:pPr>
+      <w:r>
+        <w:rPr>
+          <w:rFonts w:ascii="Consolas" w:eastAsia="Times New Roman" w:hAnsi="Consolas" w:cs="Courier New"/>
+          <w:color w:val="1F2328"/>
+          <w:kern w:val="0"/>
+          <w:sz w:val="21"/>
+          <w:szCs w:val="21"/>
+          <w:lang w:eastAsia="en-IN" w:bidi="mr-IN"/>
+          <w14:ligatures w14:val="none"/>
+        </w:rPr>
+        <w:t>c</w:t>
+      </w:r>
+      <w:r>
+        <w:rPr>
+          <w:rFonts w:ascii="Consolas" w:eastAsia="Times New Roman" w:hAnsi="Consolas" w:cs="Courier New"/>
+          <w:color w:val="1F2328"/>
+          <w:kern w:val="0"/>
+          <w:sz w:val="21"/>
+          <w:szCs w:val="21"/>
+          <w:lang w:eastAsia="en-IN" w:bidi="mr-IN"/>
+          <w14:ligatures w14:val="none"/>
+        </w:rPr>
+        <w:t xml:space="preserve">d </w:t>
+      </w:r>
+      <w:r>
+        <w:rPr>
+          <w:rFonts w:ascii="Consolas" w:eastAsia="Times New Roman" w:hAnsi="Consolas" w:cs="Courier New"/>
+          <w:color w:val="1F2328"/>
+          <w:kern w:val="0"/>
+          <w:sz w:val="21"/>
+          <w:szCs w:val="21"/>
+          <w:lang w:eastAsia="en-IN" w:bidi="mr-IN"/>
+          <w14:ligatures w14:val="none"/>
+        </w:rPr>
+        <w:t>devops_aug_2023_trainig_batch</w:t>
+      </w:r>
+    </w:p>
+    <w:p>
+      <w:pPr>
+        <w:pStyle w:val="ListParagraph"/>
+        <w:numPr>
+          <w:ilvl w:val="0"/>
+          <w:numId w:val="4"/>
+        </w:numPr>
+        <w:tabs>
+          <w:tab w:val="left" w:pos="916"/>
+          <w:tab w:val="left" w:pos="1832"/>
+          <w:tab w:val="left" w:pos="2748"/>
+          <w:tab w:val="left" w:pos="3664"/>
+          <w:tab w:val="left" w:pos="4580"/>
+          <w:tab w:val="left" w:pos="5496"/>
+          <w:tab w:val="left" w:pos="6412"/>
+          <w:tab w:val="left" w:pos="7328"/>
+          <w:tab w:val="left" w:pos="8244"/>
+          <w:tab w:val="left" w:pos="9160"/>
+          <w:tab w:val="left" w:pos="10076"/>
+          <w:tab w:val="left" w:pos="10992"/>
+          <w:tab w:val="left" w:pos="11908"/>
+          <w:tab w:val="left" w:pos="12824"/>
+          <w:tab w:val="left" w:pos="13740"/>
+          <w:tab w:val="left" w:pos="14656"/>
+        </w:tabs>
+        <w:spacing w:after="0" w:line="240" w:lineRule="auto"/>
+        <w:rPr>
+          <w:rFonts w:ascii="Consolas" w:eastAsia="Times New Roman" w:hAnsi="Consolas" w:cs="Courier New"/>
+          <w:color w:val="1F2328"/>
+          <w:kern w:val="0"/>
+          <w:sz w:val="21"/>
+          <w:szCs w:val="21"/>
+          <w:lang w:eastAsia="en-IN" w:bidi="mr-IN"/>
+          <w14:ligatures w14:val="none"/>
+        </w:rPr>
+      </w:pPr>
+      <w:r>
+        <w:rPr>
+          <w:rFonts w:ascii="Consolas" w:eastAsia="Times New Roman" w:hAnsi="Consolas" w:cs="Courier New"/>
+          <w:color w:val="1F2328"/>
+          <w:kern w:val="0"/>
+          <w:sz w:val="21"/>
+          <w:szCs w:val="21"/>
+          <w:lang w:eastAsia="en-IN" w:bidi="mr-IN"/>
+          <w14:ligatures w14:val="none"/>
+        </w:rPr>
+        <w:t>l</w:t>
+      </w:r>
+      <w:r>
+        <w:rPr>
+          <w:rFonts w:ascii="Consolas" w:eastAsia="Times New Roman" w:hAnsi="Consolas" w:cs="Courier New"/>
+          <w:color w:val="1F2328"/>
+          <w:kern w:val="0"/>
+          <w:sz w:val="21"/>
+          <w:szCs w:val="21"/>
+          <w:lang w:eastAsia="en-IN" w:bidi="mr-IN"/>
+          <w14:ligatures w14:val="none"/>
+        </w:rPr>
+        <w:t xml:space="preserve">s command to see the more than one file. </w:t>
+      </w:r>
+    </w:p>
+    <w:p>
+      <w:pPr>
+        <w:tabs>
+          <w:tab w:val="left" w:pos="916"/>
+          <w:tab w:val="left" w:pos="1832"/>
+          <w:tab w:val="left" w:pos="2748"/>
+          <w:tab w:val="left" w:pos="3664"/>
+          <w:tab w:val="left" w:pos="4580"/>
+          <w:tab w:val="left" w:pos="5496"/>
+          <w:tab w:val="left" w:pos="6412"/>
+          <w:tab w:val="left" w:pos="7328"/>
+          <w:tab w:val="left" w:pos="8244"/>
+          <w:tab w:val="left" w:pos="9160"/>
+          <w:tab w:val="left" w:pos="10076"/>
+          <w:tab w:val="left" w:pos="10992"/>
+          <w:tab w:val="left" w:pos="11908"/>
+          <w:tab w:val="left" w:pos="12824"/>
+          <w:tab w:val="left" w:pos="13740"/>
+          <w:tab w:val="left" w:pos="14656"/>
+        </w:tabs>
+        <w:spacing w:after="0" w:line="240" w:lineRule="auto"/>
+        <w:rPr>
+          <w:rFonts w:ascii="Consolas" w:eastAsia="Times New Roman" w:hAnsi="Consolas" w:cs="Courier New"/>
+          <w:color w:val="1F2328"/>
+          <w:kern w:val="0"/>
+          <w:sz w:val="21"/>
+          <w:szCs w:val="21"/>
+          <w:lang w:eastAsia="en-IN" w:bidi="mr-IN"/>
+          <w14:ligatures w14:val="none"/>
+        </w:rPr>
+      </w:pPr>
+    </w:p>
+    <w:p>
+      <w:pPr>
+        <w:tabs>
+          <w:tab w:val="left" w:pos="916"/>
+          <w:tab w:val="left" w:pos="1832"/>
+          <w:tab w:val="left" w:pos="2748"/>
+          <w:tab w:val="left" w:pos="3664"/>
+          <w:tab w:val="left" w:pos="4580"/>
+          <w:tab w:val="left" w:pos="5496"/>
+          <w:tab w:val="left" w:pos="6412"/>
+          <w:tab w:val="left" w:pos="7328"/>
+          <w:tab w:val="left" w:pos="8244"/>
+          <w:tab w:val="left" w:pos="9160"/>
+          <w:tab w:val="left" w:pos="10076"/>
+          <w:tab w:val="left" w:pos="10992"/>
+          <w:tab w:val="left" w:pos="11908"/>
+          <w:tab w:val="left" w:pos="12824"/>
+          <w:tab w:val="left" w:pos="13740"/>
+          <w:tab w:val="left" w:pos="14656"/>
+        </w:tabs>
+        <w:spacing w:after="0" w:line="240" w:lineRule="auto"/>
+        <w:rPr>
+          <w:rFonts w:ascii="Consolas" w:eastAsia="Times New Roman" w:hAnsi="Consolas" w:cs="Courier New"/>
+          <w:color w:val="1F2328"/>
+          <w:kern w:val="0"/>
+          <w:sz w:val="21"/>
+          <w:szCs w:val="21"/>
+          <w:lang w:eastAsia="en-IN" w:bidi="mr-IN"/>
+          <w14:ligatures w14:val="none"/>
+        </w:rPr>
+      </w:pPr>
+    </w:p>
+    <w:p>
+      <w:pPr>
+        <w:tabs>
+          <w:tab w:val="left" w:pos="916"/>
+          <w:tab w:val="left" w:pos="1832"/>
+          <w:tab w:val="left" w:pos="2748"/>
+          <w:tab w:val="left" w:pos="3664"/>
+          <w:tab w:val="left" w:pos="4580"/>
+          <w:tab w:val="left" w:pos="5496"/>
+          <w:tab w:val="left" w:pos="6412"/>
+          <w:tab w:val="left" w:pos="7328"/>
+          <w:tab w:val="left" w:pos="8244"/>
+          <w:tab w:val="left" w:pos="9160"/>
+          <w:tab w:val="left" w:pos="10076"/>
+          <w:tab w:val="left" w:pos="10992"/>
+          <w:tab w:val="left" w:pos="11908"/>
+          <w:tab w:val="left" w:pos="12824"/>
+          <w:tab w:val="left" w:pos="13740"/>
+          <w:tab w:val="left" w:pos="14656"/>
+        </w:tabs>
+        <w:spacing w:after="0" w:line="240" w:lineRule="auto"/>
+        <w:rPr>
+          <w:rFonts w:ascii="Consolas" w:eastAsia="Times New Roman" w:hAnsi="Consolas" w:cs="Courier New"/>
+          <w:color w:val="1F2328"/>
+          <w:kern w:val="0"/>
+          <w:sz w:val="21"/>
+          <w:szCs w:val="21"/>
+          <w:lang w:eastAsia="en-IN" w:bidi="mr-IN"/>
+          <w14:ligatures w14:val="none"/>
+        </w:rPr>
+      </w:pPr>
+      <w:r>
+        <w:rPr>
+          <w:rFonts w:ascii="Consolas" w:eastAsia="Times New Roman" w:hAnsi="Consolas" w:cs="Courier New"/>
+          <w:color w:val="1F2328"/>
+          <w:kern w:val="0"/>
+          <w:sz w:val="21"/>
+          <w:szCs w:val="21"/>
+          <w:lang w:eastAsia="en-IN" w:bidi="mr-IN"/>
+          <w14:ligatures w14:val="none"/>
+        </w:rPr>
+        <w:t xml:space="preserve">    </w:t>
+      </w:r>
+      <w:r>
+        <w:rPr>
+          <w:rFonts w:ascii="Consolas" w:eastAsia="Times New Roman" w:hAnsi="Consolas" w:cs="Courier New"/>
+          <w:color w:val="1F2328"/>
+          <w:kern w:val="0"/>
+          <w:sz w:val="21"/>
+          <w:szCs w:val="21"/>
+          <w:lang w:eastAsia="en-IN" w:bidi="mr-IN"/>
+          <w14:ligatures w14:val="none"/>
+        </w:rPr>
+        <w:tab/>
+      </w:r>
+    </w:p>
+    <w:p>
+      <w:pPr>
+        <w:tabs>
+          <w:tab w:val="left" w:pos="916"/>
+          <w:tab w:val="left" w:pos="1832"/>
+          <w:tab w:val="left" w:pos="2748"/>
+          <w:tab w:val="left" w:pos="3664"/>
+          <w:tab w:val="left" w:pos="4580"/>
+          <w:tab w:val="left" w:pos="5496"/>
+          <w:tab w:val="left" w:pos="6412"/>
+          <w:tab w:val="left" w:pos="7328"/>
+          <w:tab w:val="left" w:pos="8244"/>
+          <w:tab w:val="left" w:pos="9160"/>
+          <w:tab w:val="left" w:pos="10076"/>
+          <w:tab w:val="left" w:pos="10992"/>
+          <w:tab w:val="left" w:pos="11908"/>
+          <w:tab w:val="left" w:pos="12824"/>
+          <w:tab w:val="left" w:pos="13740"/>
+          <w:tab w:val="left" w:pos="14656"/>
+        </w:tabs>
+        <w:spacing w:after="0" w:line="240" w:lineRule="auto"/>
+        <w:rPr>
+          <w:rFonts w:ascii="Consolas" w:eastAsia="Times New Roman" w:hAnsi="Consolas" w:cs="Courier New"/>
+          <w:color w:val="1F2328"/>
+          <w:kern w:val="0"/>
+          <w:sz w:val="21"/>
+          <w:szCs w:val="21"/>
+          <w:lang w:eastAsia="en-IN" w:bidi="mr-IN"/>
+          <w14:ligatures w14:val="none"/>
+        </w:rPr>
+      </w:pPr>
+      <w:r>
+        <w:rPr>
+          <w:rFonts w:ascii="Consolas" w:eastAsia="Times New Roman" w:hAnsi="Consolas" w:cs="Courier New"/>
+          <w:color w:val="1F2328"/>
+          <w:kern w:val="0"/>
+          <w:sz w:val="21"/>
+          <w:szCs w:val="21"/>
+          <w:lang w:eastAsia="en-IN" w:bidi="mr-IN"/>
+          <w14:ligatures w14:val="none"/>
+        </w:rPr>
+        <w:t xml:space="preserve">if we do any changes in local repository </w:t>
+      </w:r>
+    </w:p>
+    <w:p>
+      <w:pPr>
+        <w:tabs>
+          <w:tab w:val="left" w:pos="916"/>
+          <w:tab w:val="left" w:pos="1832"/>
+          <w:tab w:val="left" w:pos="2748"/>
+          <w:tab w:val="left" w:pos="3664"/>
+          <w:tab w:val="left" w:pos="4580"/>
+          <w:tab w:val="left" w:pos="5496"/>
+          <w:tab w:val="left" w:pos="6412"/>
+          <w:tab w:val="left" w:pos="7328"/>
+          <w:tab w:val="left" w:pos="8244"/>
+          <w:tab w:val="left" w:pos="9160"/>
+          <w:tab w:val="left" w:pos="10076"/>
+          <w:tab w:val="left" w:pos="10992"/>
+          <w:tab w:val="left" w:pos="11908"/>
+          <w:tab w:val="left" w:pos="12824"/>
+          <w:tab w:val="left" w:pos="13740"/>
+          <w:tab w:val="left" w:pos="14656"/>
+        </w:tabs>
+        <w:spacing w:after="0" w:line="240" w:lineRule="auto"/>
+        <w:rPr>
+          <w:rFonts w:ascii="Consolas" w:eastAsia="Times New Roman" w:hAnsi="Consolas" w:cs="Courier New"/>
+          <w:color w:val="1F2328"/>
+          <w:kern w:val="0"/>
+          <w:sz w:val="21"/>
+          <w:szCs w:val="21"/>
+          <w:lang w:eastAsia="en-IN" w:bidi="mr-IN"/>
+          <w14:ligatures w14:val="none"/>
+        </w:rPr>
+      </w:pPr>
+      <w:r>
+        <w:rPr>
+          <w:rFonts w:ascii="Consolas" w:eastAsia="Times New Roman" w:hAnsi="Consolas" w:cs="Courier New"/>
+          <w:color w:val="1F2328"/>
+          <w:kern w:val="0"/>
+          <w:sz w:val="21"/>
+          <w:szCs w:val="21"/>
+          <w:lang w:eastAsia="en-IN" w:bidi="mr-IN"/>
+          <w14:ligatures w14:val="none"/>
+        </w:rPr>
+        <w:t xml:space="preserve">we need to add, commit and push </w:t>
+      </w:r>
+    </w:p>
+    <w:p>
+      <w:pPr>
+        <w:tabs>
+          <w:tab w:val="left" w:pos="916"/>
+          <w:tab w:val="left" w:pos="1832"/>
+          <w:tab w:val="left" w:pos="2748"/>
+          <w:tab w:val="left" w:pos="3664"/>
+          <w:tab w:val="left" w:pos="4580"/>
+          <w:tab w:val="left" w:pos="5496"/>
+          <w:tab w:val="left" w:pos="6412"/>
+          <w:tab w:val="left" w:pos="7328"/>
+          <w:tab w:val="left" w:pos="8244"/>
+          <w:tab w:val="left" w:pos="9160"/>
+          <w:tab w:val="left" w:pos="10076"/>
+          <w:tab w:val="left" w:pos="10992"/>
+          <w:tab w:val="left" w:pos="11908"/>
+          <w:tab w:val="left" w:pos="12824"/>
+          <w:tab w:val="left" w:pos="13740"/>
+          <w:tab w:val="left" w:pos="14656"/>
+        </w:tabs>
+        <w:spacing w:after="0" w:line="240" w:lineRule="auto"/>
+        <w:rPr>
+          <w:rFonts w:ascii="Consolas" w:eastAsia="Times New Roman" w:hAnsi="Consolas" w:cs="Courier New"/>
+          <w:color w:val="1F2328"/>
+          <w:kern w:val="0"/>
+          <w:sz w:val="21"/>
+          <w:szCs w:val="21"/>
+          <w:lang w:eastAsia="en-IN" w:bidi="mr-IN"/>
+          <w14:ligatures w14:val="none"/>
+        </w:rPr>
+      </w:pPr>
+    </w:p>
+    <w:p>
+      <w:pPr>
+        <w:tabs>
+          <w:tab w:val="left" w:pos="916"/>
+          <w:tab w:val="left" w:pos="1832"/>
+          <w:tab w:val="left" w:pos="2748"/>
+          <w:tab w:val="left" w:pos="3664"/>
+          <w:tab w:val="left" w:pos="4580"/>
+          <w:tab w:val="left" w:pos="5496"/>
+          <w:tab w:val="left" w:pos="6412"/>
+          <w:tab w:val="left" w:pos="7328"/>
+          <w:tab w:val="left" w:pos="8244"/>
+          <w:tab w:val="left" w:pos="9160"/>
+          <w:tab w:val="left" w:pos="10076"/>
+          <w:tab w:val="left" w:pos="10992"/>
+          <w:tab w:val="left" w:pos="11908"/>
+          <w:tab w:val="left" w:pos="12824"/>
+          <w:tab w:val="left" w:pos="13740"/>
+          <w:tab w:val="left" w:pos="14656"/>
+        </w:tabs>
+        <w:spacing w:after="0" w:line="240" w:lineRule="auto"/>
+        <w:rPr>
+          <w:rFonts w:ascii="Consolas" w:eastAsia="Times New Roman" w:hAnsi="Consolas" w:cs="Courier New"/>
+          <w:color w:val="1F2328"/>
+          <w:kern w:val="0"/>
+          <w:sz w:val="21"/>
+          <w:szCs w:val="21"/>
+          <w:highlight w:val="yellow"/>
+          <w:lang w:eastAsia="en-IN" w:bidi="mr-IN"/>
+          <w14:ligatures w14:val="none"/>
+        </w:rPr>
+      </w:pPr>
+      <w:r>
+        <w:rPr>
+          <w:rFonts w:ascii="Consolas" w:eastAsia="Times New Roman" w:hAnsi="Consolas" w:cs="Courier New"/>
+          <w:color w:val="1F2328"/>
+          <w:kern w:val="0"/>
+          <w:sz w:val="21"/>
+          <w:szCs w:val="21"/>
+          <w:highlight w:val="yellow"/>
+          <w:lang w:eastAsia="en-IN" w:bidi="mr-IN"/>
+          <w14:ligatures w14:val="none"/>
+        </w:rPr>
+        <w:t xml:space="preserve">git </w:t>
+      </w:r>
+      <w:proofErr w:type="gramStart"/>
+      <w:r>
+        <w:rPr>
+          <w:rFonts w:ascii="Consolas" w:eastAsia="Times New Roman" w:hAnsi="Consolas" w:cs="Courier New"/>
+          <w:color w:val="1F2328"/>
+          <w:kern w:val="0"/>
+          <w:sz w:val="21"/>
+          <w:szCs w:val="21"/>
+          <w:highlight w:val="yellow"/>
+          <w:lang w:eastAsia="en-IN" w:bidi="mr-IN"/>
+          <w14:ligatures w14:val="none"/>
+        </w:rPr>
+        <w:t>add .</w:t>
+      </w:r>
+      <w:proofErr w:type="gramEnd"/>
+    </w:p>
+    <w:p>
+      <w:pPr>
+        <w:tabs>
+          <w:tab w:val="left" w:pos="916"/>
+          <w:tab w:val="left" w:pos="1832"/>
+          <w:tab w:val="left" w:pos="2748"/>
+          <w:tab w:val="left" w:pos="3664"/>
+          <w:tab w:val="left" w:pos="4580"/>
+          <w:tab w:val="left" w:pos="5496"/>
+          <w:tab w:val="left" w:pos="6412"/>
+          <w:tab w:val="left" w:pos="7328"/>
+          <w:tab w:val="left" w:pos="8244"/>
+          <w:tab w:val="left" w:pos="9160"/>
+          <w:tab w:val="left" w:pos="10076"/>
+          <w:tab w:val="left" w:pos="10992"/>
+          <w:tab w:val="left" w:pos="11908"/>
+          <w:tab w:val="left" w:pos="12824"/>
+          <w:tab w:val="left" w:pos="13740"/>
+          <w:tab w:val="left" w:pos="14656"/>
+        </w:tabs>
+        <w:spacing w:after="0" w:line="240" w:lineRule="auto"/>
+        <w:rPr>
+          <w:rFonts w:ascii="Consolas" w:eastAsia="Times New Roman" w:hAnsi="Consolas" w:cs="Courier New"/>
+          <w:color w:val="1F2328"/>
+          <w:kern w:val="0"/>
+          <w:sz w:val="21"/>
+          <w:szCs w:val="21"/>
+          <w:highlight w:val="yellow"/>
+          <w:lang w:eastAsia="en-IN" w:bidi="mr-IN"/>
+          <w14:ligatures w14:val="none"/>
+        </w:rPr>
+      </w:pPr>
+      <w:r>
+        <w:rPr>
+          <w:rFonts w:ascii="Consolas" w:eastAsia="Times New Roman" w:hAnsi="Consolas" w:cs="Courier New"/>
+          <w:color w:val="1F2328"/>
+          <w:kern w:val="0"/>
+          <w:sz w:val="21"/>
+          <w:szCs w:val="21"/>
+          <w:highlight w:val="yellow"/>
+          <w:lang w:eastAsia="en-IN" w:bidi="mr-IN"/>
+          <w14:ligatures w14:val="none"/>
+        </w:rPr>
+        <w:t>git commit -m “done some changes in file”</w:t>
+      </w:r>
+    </w:p>
+    <w:p>
+      <w:pPr>
+        <w:tabs>
+          <w:tab w:val="left" w:pos="916"/>
+          <w:tab w:val="left" w:pos="1832"/>
+          <w:tab w:val="left" w:pos="2748"/>
+          <w:tab w:val="left" w:pos="3664"/>
+          <w:tab w:val="left" w:pos="4580"/>
+          <w:tab w:val="left" w:pos="5496"/>
+          <w:tab w:val="left" w:pos="6412"/>
+          <w:tab w:val="left" w:pos="7328"/>
+          <w:tab w:val="left" w:pos="8244"/>
+          <w:tab w:val="left" w:pos="9160"/>
+          <w:tab w:val="left" w:pos="10076"/>
+          <w:tab w:val="left" w:pos="10992"/>
+          <w:tab w:val="left" w:pos="11908"/>
+          <w:tab w:val="left" w:pos="12824"/>
+          <w:tab w:val="left" w:pos="13740"/>
+          <w:tab w:val="left" w:pos="14656"/>
+        </w:tabs>
+        <w:spacing w:after="0" w:line="240" w:lineRule="auto"/>
+        <w:rPr>
+          <w:rFonts w:ascii="Consolas" w:eastAsia="Times New Roman" w:hAnsi="Consolas" w:cs="Courier New"/>
+          <w:color w:val="1F2328"/>
+          <w:kern w:val="0"/>
+          <w:sz w:val="21"/>
+          <w:szCs w:val="21"/>
+          <w:lang w:eastAsia="en-IN" w:bidi="mr-IN"/>
+          <w14:ligatures w14:val="none"/>
+        </w:rPr>
+      </w:pPr>
+      <w:r>
+        <w:rPr>
+          <w:rFonts w:ascii="Consolas" w:eastAsia="Times New Roman" w:hAnsi="Consolas" w:cs="Courier New"/>
+          <w:color w:val="1F2328"/>
+          <w:kern w:val="0"/>
+          <w:sz w:val="21"/>
+          <w:szCs w:val="21"/>
+          <w:highlight w:val="yellow"/>
+          <w:lang w:eastAsia="en-IN" w:bidi="mr-IN"/>
+          <w14:ligatures w14:val="none"/>
+        </w:rPr>
+        <w:t>git push -u origin main</w:t>
+      </w:r>
+      <w:r>
+        <w:rPr>
+          <w:rFonts w:ascii="Consolas" w:eastAsia="Times New Roman" w:hAnsi="Consolas" w:cs="Courier New"/>
+          <w:color w:val="1F2328"/>
+          <w:kern w:val="0"/>
+          <w:sz w:val="21"/>
+          <w:szCs w:val="21"/>
+          <w:lang w:eastAsia="en-IN" w:bidi="mr-IN"/>
+          <w14:ligatures w14:val="none"/>
+        </w:rPr>
+        <w:t xml:space="preserve"> </w:t>
+      </w:r>
+    </w:p>
+    <w:p>
+      <w:pPr>
+        <w:tabs>
+          <w:tab w:val="left" w:pos="916"/>
+          <w:tab w:val="left" w:pos="1832"/>
+          <w:tab w:val="left" w:pos="2748"/>
+          <w:tab w:val="left" w:pos="3664"/>
+          <w:tab w:val="left" w:pos="4580"/>
+          <w:tab w:val="left" w:pos="5496"/>
+          <w:tab w:val="left" w:pos="6412"/>
+          <w:tab w:val="left" w:pos="7328"/>
+          <w:tab w:val="left" w:pos="8244"/>
+          <w:tab w:val="left" w:pos="9160"/>
+          <w:tab w:val="left" w:pos="10076"/>
+          <w:tab w:val="left" w:pos="10992"/>
+          <w:tab w:val="left" w:pos="11908"/>
+          <w:tab w:val="left" w:pos="12824"/>
+          <w:tab w:val="left" w:pos="13740"/>
+          <w:tab w:val="left" w:pos="14656"/>
+        </w:tabs>
+        <w:spacing w:after="0" w:line="240" w:lineRule="auto"/>
+        <w:rPr>
+          <w:rFonts w:ascii="Consolas" w:eastAsia="Times New Roman" w:hAnsi="Consolas" w:cs="Courier New"/>
+          <w:color w:val="1F2328"/>
+          <w:kern w:val="0"/>
+          <w:sz w:val="21"/>
+          <w:szCs w:val="21"/>
+          <w:lang w:eastAsia="en-IN" w:bidi="mr-IN"/>
+          <w14:ligatures w14:val="none"/>
+        </w:rPr>
+      </w:pPr>
+    </w:p>
+    <w:p>
+      <w:pPr>
+        <w:tabs>
+          <w:tab w:val="left" w:pos="916"/>
+          <w:tab w:val="left" w:pos="1832"/>
+          <w:tab w:val="left" w:pos="2748"/>
+          <w:tab w:val="left" w:pos="3664"/>
+          <w:tab w:val="left" w:pos="4580"/>
+          <w:tab w:val="left" w:pos="5496"/>
+          <w:tab w:val="left" w:pos="6412"/>
+          <w:tab w:val="left" w:pos="7328"/>
+          <w:tab w:val="left" w:pos="8244"/>
+          <w:tab w:val="left" w:pos="9160"/>
+          <w:tab w:val="left" w:pos="10076"/>
+          <w:tab w:val="left" w:pos="10992"/>
+          <w:tab w:val="left" w:pos="11908"/>
+          <w:tab w:val="left" w:pos="12824"/>
+          <w:tab w:val="left" w:pos="13740"/>
+          <w:tab w:val="left" w:pos="14656"/>
+        </w:tabs>
+        <w:spacing w:after="0" w:line="240" w:lineRule="auto"/>
+        <w:rPr>
+          <w:rFonts w:ascii="Consolas" w:eastAsia="Times New Roman" w:hAnsi="Consolas" w:cs="Courier New"/>
+          <w:color w:val="1F2328"/>
+          <w:kern w:val="0"/>
+          <w:sz w:val="21"/>
+          <w:szCs w:val="21"/>
+          <w:lang w:eastAsia="en-IN" w:bidi="mr-IN"/>
+          <w14:ligatures w14:val="none"/>
+        </w:rPr>
+      </w:pPr>
+    </w:p>
+    <w:p>
+      <w:pPr>
+        <w:tabs>
+          <w:tab w:val="left" w:pos="916"/>
+          <w:tab w:val="left" w:pos="1832"/>
+          <w:tab w:val="left" w:pos="2748"/>
+          <w:tab w:val="left" w:pos="3664"/>
+          <w:tab w:val="left" w:pos="4580"/>
+          <w:tab w:val="left" w:pos="5496"/>
+          <w:tab w:val="left" w:pos="6412"/>
+          <w:tab w:val="left" w:pos="7328"/>
+          <w:tab w:val="left" w:pos="8244"/>
+          <w:tab w:val="left" w:pos="9160"/>
+          <w:tab w:val="left" w:pos="10076"/>
+          <w:tab w:val="left" w:pos="10992"/>
+          <w:tab w:val="left" w:pos="11908"/>
+          <w:tab w:val="left" w:pos="12824"/>
+          <w:tab w:val="left" w:pos="13740"/>
+          <w:tab w:val="left" w:pos="14656"/>
+        </w:tabs>
+        <w:spacing w:after="0" w:line="240" w:lineRule="auto"/>
+        <w:rPr>
+          <w:rFonts w:ascii="Consolas" w:eastAsia="Times New Roman" w:hAnsi="Consolas" w:cs="Courier New"/>
+          <w:color w:val="1F2328"/>
+          <w:kern w:val="0"/>
+          <w:sz w:val="21"/>
+          <w:szCs w:val="21"/>
+          <w:lang w:eastAsia="en-IN" w:bidi="mr-IN"/>
+          <w14:ligatures w14:val="none"/>
+        </w:rPr>
+      </w:pPr>
+    </w:p>
+    <w:p>
+      <w:pPr>
+        <w:tabs>
+          <w:tab w:val="left" w:pos="916"/>
+          <w:tab w:val="left" w:pos="1832"/>
+          <w:tab w:val="left" w:pos="2748"/>
+          <w:tab w:val="left" w:pos="3664"/>
+          <w:tab w:val="left" w:pos="4580"/>
+          <w:tab w:val="left" w:pos="5496"/>
+          <w:tab w:val="left" w:pos="6412"/>
+          <w:tab w:val="left" w:pos="7328"/>
+          <w:tab w:val="left" w:pos="8244"/>
+          <w:tab w:val="left" w:pos="9160"/>
+          <w:tab w:val="left" w:pos="10076"/>
+          <w:tab w:val="left" w:pos="10992"/>
+          <w:tab w:val="left" w:pos="11908"/>
+          <w:tab w:val="left" w:pos="12824"/>
+          <w:tab w:val="left" w:pos="13740"/>
+          <w:tab w:val="left" w:pos="14656"/>
+        </w:tabs>
+        <w:spacing w:after="0" w:line="240" w:lineRule="auto"/>
+        <w:rPr>
+          <w:rFonts w:ascii="Consolas" w:eastAsia="Times New Roman" w:hAnsi="Consolas" w:cs="Courier New"/>
+          <w:color w:val="1F2328"/>
+          <w:kern w:val="0"/>
+          <w:sz w:val="21"/>
+          <w:szCs w:val="21"/>
+          <w:lang w:eastAsia="en-IN" w:bidi="mr-IN"/>
+          <w14:ligatures w14:val="none"/>
+        </w:rPr>
+      </w:pPr>
+    </w:p>
+    <w:p>
+      <w:pPr>
+        <w:tabs>
+          <w:tab w:val="left" w:pos="916"/>
+          <w:tab w:val="left" w:pos="1832"/>
+          <w:tab w:val="left" w:pos="2748"/>
+          <w:tab w:val="left" w:pos="3664"/>
+          <w:tab w:val="left" w:pos="4580"/>
+          <w:tab w:val="left" w:pos="5496"/>
+          <w:tab w:val="left" w:pos="6412"/>
+          <w:tab w:val="left" w:pos="7328"/>
+          <w:tab w:val="left" w:pos="8244"/>
+          <w:tab w:val="left" w:pos="9160"/>
+          <w:tab w:val="left" w:pos="10076"/>
+          <w:tab w:val="left" w:pos="10992"/>
+          <w:tab w:val="left" w:pos="11908"/>
+          <w:tab w:val="left" w:pos="12824"/>
+          <w:tab w:val="left" w:pos="13740"/>
+          <w:tab w:val="left" w:pos="14656"/>
+        </w:tabs>
+        <w:spacing w:after="0" w:line="240" w:lineRule="auto"/>
+        <w:rPr>
+          <w:rFonts w:ascii="Consolas" w:eastAsia="Times New Roman" w:hAnsi="Consolas" w:cs="Courier New"/>
+          <w:color w:val="1F2328"/>
+          <w:kern w:val="0"/>
+          <w:sz w:val="21"/>
+          <w:szCs w:val="21"/>
+          <w:lang w:eastAsia="en-IN" w:bidi="mr-IN"/>
+          <w14:ligatures w14:val="none"/>
+        </w:rPr>
+      </w:pPr>
+    </w:p>
+    <w:p>
+      <w:pPr>
+        <w:tabs>
+          <w:tab w:val="left" w:pos="916"/>
+          <w:tab w:val="left" w:pos="1832"/>
+          <w:tab w:val="left" w:pos="2748"/>
+          <w:tab w:val="left" w:pos="3664"/>
+          <w:tab w:val="left" w:pos="4580"/>
+          <w:tab w:val="left" w:pos="5496"/>
+          <w:tab w:val="left" w:pos="6412"/>
+          <w:tab w:val="left" w:pos="7328"/>
+          <w:tab w:val="left" w:pos="8244"/>
+          <w:tab w:val="left" w:pos="9160"/>
+          <w:tab w:val="left" w:pos="10076"/>
+          <w:tab w:val="left" w:pos="10992"/>
+          <w:tab w:val="left" w:pos="11908"/>
+          <w:tab w:val="left" w:pos="12824"/>
+          <w:tab w:val="left" w:pos="13740"/>
+          <w:tab w:val="left" w:pos="14656"/>
+        </w:tabs>
+        <w:spacing w:after="0" w:line="240" w:lineRule="auto"/>
+        <w:rPr>
+          <w:rFonts w:ascii="Consolas" w:eastAsia="Times New Roman" w:hAnsi="Consolas" w:cs="Courier New"/>
+          <w:color w:val="1F2328"/>
+          <w:kern w:val="0"/>
+          <w:sz w:val="21"/>
+          <w:szCs w:val="21"/>
+          <w:lang w:eastAsia="en-IN" w:bidi="mr-IN"/>
+          <w14:ligatures w14:val="none"/>
+        </w:rPr>
+      </w:pPr>
+    </w:p>
+    <w:p>
+      <w:pPr>
+        <w:tabs>
+          <w:tab w:val="left" w:pos="916"/>
+          <w:tab w:val="left" w:pos="1832"/>
+          <w:tab w:val="left" w:pos="2748"/>
+          <w:tab w:val="left" w:pos="3664"/>
+          <w:tab w:val="left" w:pos="4580"/>
+          <w:tab w:val="left" w:pos="5496"/>
+          <w:tab w:val="left" w:pos="6412"/>
+          <w:tab w:val="left" w:pos="7328"/>
+          <w:tab w:val="left" w:pos="8244"/>
+          <w:tab w:val="left" w:pos="9160"/>
+          <w:tab w:val="left" w:pos="10076"/>
+          <w:tab w:val="left" w:pos="10992"/>
+          <w:tab w:val="left" w:pos="11908"/>
+          <w:tab w:val="left" w:pos="12824"/>
+          <w:tab w:val="left" w:pos="13740"/>
+          <w:tab w:val="left" w:pos="14656"/>
+        </w:tabs>
+        <w:spacing w:after="0" w:line="240" w:lineRule="auto"/>
+        <w:rPr>
+          <w:rFonts w:ascii="Consolas" w:eastAsia="Times New Roman" w:hAnsi="Consolas" w:cs="Courier New"/>
+          <w:color w:val="1F2328"/>
+          <w:kern w:val="0"/>
+          <w:sz w:val="21"/>
+          <w:szCs w:val="21"/>
+          <w:lang w:eastAsia="en-IN" w:bidi="mr-IN"/>
+          <w14:ligatures w14:val="none"/>
+        </w:rPr>
+      </w:pPr>
+    </w:p>
+    <w:p>
+      <w:pPr>
+        <w:tabs>
+          <w:tab w:val="left" w:pos="916"/>
+          <w:tab w:val="left" w:pos="1832"/>
+          <w:tab w:val="left" w:pos="2748"/>
+          <w:tab w:val="left" w:pos="3664"/>
+          <w:tab w:val="left" w:pos="4580"/>
+          <w:tab w:val="left" w:pos="5496"/>
+          <w:tab w:val="left" w:pos="6412"/>
+          <w:tab w:val="left" w:pos="7328"/>
+          <w:tab w:val="left" w:pos="8244"/>
+          <w:tab w:val="left" w:pos="9160"/>
+          <w:tab w:val="left" w:pos="10076"/>
+          <w:tab w:val="left" w:pos="10992"/>
+          <w:tab w:val="left" w:pos="11908"/>
+          <w:tab w:val="left" w:pos="12824"/>
+          <w:tab w:val="left" w:pos="13740"/>
+          <w:tab w:val="left" w:pos="14656"/>
+        </w:tabs>
+        <w:spacing w:after="0" w:line="240" w:lineRule="auto"/>
+        <w:rPr>
+          <w:rFonts w:ascii="Consolas" w:eastAsia="Times New Roman" w:hAnsi="Consolas" w:cs="Courier New"/>
+          <w:color w:val="1F2328"/>
+          <w:kern w:val="0"/>
+          <w:sz w:val="21"/>
+          <w:szCs w:val="21"/>
+          <w:lang w:eastAsia="en-IN" w:bidi="mr-IN"/>
+          <w14:ligatures w14:val="none"/>
+        </w:rPr>
+      </w:pPr>
     </w:p>
     <w:p>
       <w:pPr>
@@ -4830,9 +5909,9 @@
 <file path=word/numbering.xml><?xml version="1.0" encoding="utf-8"?>
 <w:numbering xmlns:wpc="http://schemas.microsoft.com/office/word/2010/wordprocessingCanvas" xmlns:cx="http://schemas.microsoft.com/office/drawing/2014/chartex" xmlns:cx1="http://schemas.microsoft.com/office/drawing/2015/9/8/chartex" xmlns:cx2="http://schemas.microsoft.com/office/drawing/2015/10/21/chartex" xmlns:cx3="http://schemas.microsoft.com/office/drawing/2016/5/9/chartex" xmlns:cx4="http://schemas.microsoft.com/office/drawing/2016/5/10/chartex" xmlns:cx5="http://schemas.microsoft.com/office/drawing/2016/5/11/chartex" xmlns:cx6="http://schemas.microsoft.com/office/drawing/2016/5/12/chartex" xmlns:cx7="http://schemas.microsoft.com/office/drawing/2016/5/13/chartex" xmlns:cx8="http://schemas.microsoft.com/office/drawing/2016/5/14/chartex" xmlns:mc="http://schemas.openxmlformats.org/markup-compatibility/2006" xmlns:aink="http://schemas.microsoft.com/office/drawing/2016/ink" xmlns:am3d="http://schemas.microsoft.com/office/drawing/2017/model3d" xmlns:o="urn:schemas-microsoft-com:office:office" xmlns:oel="http://schemas.microsoft.com/office/2019/extlst" xmlns:r="http://schemas.openxmlformats.org/officeDocument/2006/relationships" xmlns:m="http://schemas.openxmlformats.org/officeDocument/2006/math" xmlns:v="urn:schemas-microsoft-com:vml" xmlns:wp14="http://schemas.microsoft.com/office/word/2010/wordprocessingDrawing" xmlns:wp="http://schemas.openxmlformats.org/drawingml/2006/wordprocessingDrawing" xmlns:w10="urn:schemas-microsoft-com:office:word" xmlns:w="http://schemas.openxmlformats.org/wordprocessingml/2006/main" xmlns:w14="http://schemas.microsoft.com/office/word/2010/wordml" xmlns:w15="http://schemas.microsoft.com/office/word/2012/wordml" xmlns:w16cex="http://schemas.microsoft.com/office/word/2018/wordml/cex" xmlns:w16cid="http://schemas.microsoft.com/office/word/2016/wordml/cid" xmlns:w16="http://schemas.microsoft.com/office/word/2018/wordml" xmlns:w16sdtdh="http://schemas.microsoft.com/office/word/2020/wordml/sdtdatahash" xmlns:w16se="http://schemas.microsoft.com/office/word/2015/wordml/symex" xmlns:wpg="http://schemas.microsoft.com/office/word/2010/wordprocessingGroup" xmlns:wpi="http://schemas.microsoft.com/office/word/2010/wordprocessingInk" xmlns:wne="http://schemas.microsoft.com/office/word/2006/wordml" xmlns:wps="http://schemas.microsoft.com/office/word/2010/wordprocessingShape" mc:Ignorable="w14 w15 w16se w16cid w16 w16cex w16sdtdh wp14">
   <w:abstractNum w:abstractNumId="0" w15:restartNumberingAfterBreak="0">
-    <w:nsid w:val="266224D5"/>
+    <w:nsid w:val="1B106160"/>
     <w:multiLevelType w:val="hybridMultilevel"/>
-    <w:tmpl w:val="11346232"/>
+    <w:tmpl w:val="CE4EFAC6"/>
     <w:lvl w:ilvl="0" w:tplc="4009000F">
       <w:start w:val="1"/>
       <w:numFmt w:val="decimal"/>
@@ -4919,9 +5998,9 @@
     </w:lvl>
   </w:abstractNum>
   <w:abstractNum w:abstractNumId="1" w15:restartNumberingAfterBreak="0">
-    <w:nsid w:val="547E25E8"/>
+    <w:nsid w:val="266224D5"/>
     <w:multiLevelType w:val="hybridMultilevel"/>
-    <w:tmpl w:val="59962BD0"/>
+    <w:tmpl w:val="11346232"/>
     <w:lvl w:ilvl="0" w:tplc="4009000F">
       <w:start w:val="1"/>
       <w:numFmt w:val="decimal"/>
@@ -5008,9 +6087,9 @@
     </w:lvl>
   </w:abstractNum>
   <w:abstractNum w:abstractNumId="2" w15:restartNumberingAfterBreak="0">
-    <w:nsid w:val="59F84837"/>
+    <w:nsid w:val="547E25E8"/>
     <w:multiLevelType w:val="hybridMultilevel"/>
-    <w:tmpl w:val="2CDA24C8"/>
+    <w:tmpl w:val="59962BD0"/>
     <w:lvl w:ilvl="0" w:tplc="4009000F">
       <w:start w:val="1"/>
       <w:numFmt w:val="decimal"/>
@@ -5096,13 +6175,105 @@
       </w:pPr>
     </w:lvl>
   </w:abstractNum>
+  <w:abstractNum w:abstractNumId="3" w15:restartNumberingAfterBreak="0">
+    <w:nsid w:val="59F84837"/>
+    <w:multiLevelType w:val="hybridMultilevel"/>
+    <w:tmpl w:val="2CDA24C8"/>
+    <w:lvl w:ilvl="0" w:tplc="4009000F">
+      <w:start w:val="1"/>
+      <w:numFmt w:val="decimal"/>
+      <w:lvlText w:val="%1."/>
+      <w:lvlJc w:val="left"/>
+      <w:pPr>
+        <w:ind w:left="720" w:hanging="360"/>
+      </w:pPr>
+      <w:rPr>
+        <w:rFonts w:hint="default"/>
+      </w:rPr>
+    </w:lvl>
+    <w:lvl w:ilvl="1" w:tplc="40090019" w:tentative="1">
+      <w:start w:val="1"/>
+      <w:numFmt w:val="lowerLetter"/>
+      <w:lvlText w:val="%2."/>
+      <w:lvlJc w:val="left"/>
+      <w:pPr>
+        <w:ind w:left="1440" w:hanging="360"/>
+      </w:pPr>
+    </w:lvl>
+    <w:lvl w:ilvl="2" w:tplc="4009001B" w:tentative="1">
+      <w:start w:val="1"/>
+      <w:numFmt w:val="lowerRoman"/>
+      <w:lvlText w:val="%3."/>
+      <w:lvlJc w:val="right"/>
+      <w:pPr>
+        <w:ind w:left="2160" w:hanging="180"/>
+      </w:pPr>
+    </w:lvl>
+    <w:lvl w:ilvl="3" w:tplc="4009000F" w:tentative="1">
+      <w:start w:val="1"/>
+      <w:numFmt w:val="decimal"/>
+      <w:lvlText w:val="%4."/>
+      <w:lvlJc w:val="left"/>
+      <w:pPr>
+        <w:ind w:left="2880" w:hanging="360"/>
+      </w:pPr>
+    </w:lvl>
+    <w:lvl w:ilvl="4" w:tplc="40090019" w:tentative="1">
+      <w:start w:val="1"/>
+      <w:numFmt w:val="lowerLetter"/>
+      <w:lvlText w:val="%5."/>
+      <w:lvlJc w:val="left"/>
+      <w:pPr>
+        <w:ind w:left="3600" w:hanging="360"/>
+      </w:pPr>
+    </w:lvl>
+    <w:lvl w:ilvl="5" w:tplc="4009001B" w:tentative="1">
+      <w:start w:val="1"/>
+      <w:numFmt w:val="lowerRoman"/>
+      <w:lvlText w:val="%6."/>
+      <w:lvlJc w:val="right"/>
+      <w:pPr>
+        <w:ind w:left="4320" w:hanging="180"/>
+      </w:pPr>
+    </w:lvl>
+    <w:lvl w:ilvl="6" w:tplc="4009000F" w:tentative="1">
+      <w:start w:val="1"/>
+      <w:numFmt w:val="decimal"/>
+      <w:lvlText w:val="%7."/>
+      <w:lvlJc w:val="left"/>
+      <w:pPr>
+        <w:ind w:left="5040" w:hanging="360"/>
+      </w:pPr>
+    </w:lvl>
+    <w:lvl w:ilvl="7" w:tplc="40090019" w:tentative="1">
+      <w:start w:val="1"/>
+      <w:numFmt w:val="lowerLetter"/>
+      <w:lvlText w:val="%8."/>
+      <w:lvlJc w:val="left"/>
+      <w:pPr>
+        <w:ind w:left="5760" w:hanging="360"/>
+      </w:pPr>
+    </w:lvl>
+    <w:lvl w:ilvl="8" w:tplc="4009001B" w:tentative="1">
+      <w:start w:val="1"/>
+      <w:numFmt w:val="lowerRoman"/>
+      <w:lvlText w:val="%9."/>
+      <w:lvlJc w:val="right"/>
+      <w:pPr>
+        <w:ind w:left="6480" w:hanging="180"/>
+      </w:pPr>
+    </w:lvl>
+  </w:abstractNum>
   <w:num w:numId="1" w16cid:durableId="880173656">
+    <w:abstractNumId w:val="3"/>
+  </w:num>
+  <w:num w:numId="2" w16cid:durableId="59405674">
     <w:abstractNumId w:val="2"/>
   </w:num>
-  <w:num w:numId="2" w16cid:durableId="59405674">
+  <w:num w:numId="3" w16cid:durableId="1014114503">
     <w:abstractNumId w:val="1"/>
   </w:num>
-  <w:num w:numId="3" w16cid:durableId="1014114503">
+  <w:num w:numId="4" w16cid:durableId="20516760">
     <w:abstractNumId w:val="0"/>
   </w:num>
 </w:numbering>
@@ -5512,7 +6683,6 @@
   <w:style w:type="character" w:default="1" w:styleId="DefaultParagraphFont">
     <w:name w:val="Default Paragraph Font"/>
     <w:uiPriority w:val="1"/>
-    <w:semiHidden/>
     <w:unhideWhenUsed/>
   </w:style>
   <w:style w:type="table" w:default="1" w:styleId="TableNormal">

</xml_diff>

<commit_message>
done some changes before break
</commit_message>
<xml_diff>
--- a/DevOps Notes.docx
+++ b/DevOps Notes.docx
@@ -5572,6 +5572,11 @@
     </w:p>
     <w:p>
       <w:pPr>
+        <w:pStyle w:val="ListParagraph"/>
+        <w:numPr>
+          <w:ilvl w:val="0"/>
+          <w:numId w:val="5"/>
+        </w:numPr>
         <w:tabs>
           <w:tab w:val="left" w:pos="916"/>
           <w:tab w:val="left" w:pos="1832"/>
@@ -5601,9 +5606,26 @@
           <w14:ligatures w14:val="none"/>
         </w:rPr>
       </w:pPr>
-    </w:p>
-    <w:p>
-      <w:pPr>
+      <w:r>
+        <w:rPr>
+          <w:rFonts w:ascii="Consolas" w:eastAsia="Times New Roman" w:hAnsi="Consolas" w:cs="Courier New"/>
+          <w:color w:val="1F2328"/>
+          <w:kern w:val="0"/>
+          <w:sz w:val="21"/>
+          <w:szCs w:val="21"/>
+          <w:lang w:eastAsia="en-IN" w:bidi="mr-IN"/>
+          <w14:ligatures w14:val="none"/>
+        </w:rPr>
+        <w:t xml:space="preserve">open the terminal inside a repository folder </w:t>
+      </w:r>
+    </w:p>
+    <w:p>
+      <w:pPr>
+        <w:pStyle w:val="ListParagraph"/>
+        <w:numPr>
+          <w:ilvl w:val="0"/>
+          <w:numId w:val="5"/>
+        </w:numPr>
         <w:tabs>
           <w:tab w:val="left" w:pos="916"/>
           <w:tab w:val="left" w:pos="1832"/>
@@ -5633,6 +5655,426 @@
           <w14:ligatures w14:val="none"/>
         </w:rPr>
       </w:pPr>
+      <w:r>
+        <w:rPr>
+          <w:rFonts w:ascii="Consolas" w:eastAsia="Times New Roman" w:hAnsi="Consolas" w:cs="Courier New"/>
+          <w:color w:val="1F2328"/>
+          <w:kern w:val="0"/>
+          <w:sz w:val="21"/>
+          <w:szCs w:val="21"/>
+          <w:lang w:eastAsia="en-IN" w:bidi="mr-IN"/>
+          <w14:ligatures w14:val="none"/>
+        </w:rPr>
+        <w:t xml:space="preserve">make </w:t>
+      </w:r>
+      <w:proofErr w:type="gramStart"/>
+      <w:r>
+        <w:rPr>
+          <w:rFonts w:ascii="Consolas" w:eastAsia="Times New Roman" w:hAnsi="Consolas" w:cs="Courier New"/>
+          <w:color w:val="1F2328"/>
+          <w:kern w:val="0"/>
+          <w:sz w:val="21"/>
+          <w:szCs w:val="21"/>
+          <w:lang w:eastAsia="en-IN" w:bidi="mr-IN"/>
+          <w14:ligatures w14:val="none"/>
+        </w:rPr>
+        <w:t>sure .git</w:t>
+      </w:r>
+      <w:proofErr w:type="gramEnd"/>
+      <w:r>
+        <w:rPr>
+          <w:rFonts w:ascii="Consolas" w:eastAsia="Times New Roman" w:hAnsi="Consolas" w:cs="Courier New"/>
+          <w:color w:val="1F2328"/>
+          <w:kern w:val="0"/>
+          <w:sz w:val="21"/>
+          <w:szCs w:val="21"/>
+          <w:lang w:eastAsia="en-IN" w:bidi="mr-IN"/>
+          <w14:ligatures w14:val="none"/>
+        </w:rPr>
+        <w:t xml:space="preserve"> folder present using command verify </w:t>
+      </w:r>
+      <w:r>
+        <w:rPr>
+          <w:rFonts w:ascii="Consolas" w:eastAsia="Times New Roman" w:hAnsi="Consolas" w:cs="Courier New"/>
+          <w:color w:val="1F2328"/>
+          <w:kern w:val="0"/>
+          <w:sz w:val="21"/>
+          <w:szCs w:val="21"/>
+          <w:highlight w:val="yellow"/>
+          <w:lang w:eastAsia="en-IN" w:bidi="mr-IN"/>
+          <w14:ligatures w14:val="none"/>
+        </w:rPr>
+        <w:t>ls -a</w:t>
+      </w:r>
+    </w:p>
+    <w:p>
+      <w:pPr>
+        <w:pStyle w:val="ListParagraph"/>
+        <w:numPr>
+          <w:ilvl w:val="0"/>
+          <w:numId w:val="5"/>
+        </w:numPr>
+        <w:tabs>
+          <w:tab w:val="left" w:pos="916"/>
+          <w:tab w:val="left" w:pos="1832"/>
+          <w:tab w:val="left" w:pos="2748"/>
+          <w:tab w:val="left" w:pos="3664"/>
+          <w:tab w:val="left" w:pos="4580"/>
+          <w:tab w:val="left" w:pos="5496"/>
+          <w:tab w:val="left" w:pos="6412"/>
+          <w:tab w:val="left" w:pos="7328"/>
+          <w:tab w:val="left" w:pos="8244"/>
+          <w:tab w:val="left" w:pos="9160"/>
+          <w:tab w:val="left" w:pos="10076"/>
+          <w:tab w:val="left" w:pos="10992"/>
+          <w:tab w:val="left" w:pos="11908"/>
+          <w:tab w:val="left" w:pos="12824"/>
+          <w:tab w:val="left" w:pos="13740"/>
+          <w:tab w:val="left" w:pos="14656"/>
+        </w:tabs>
+        <w:spacing w:after="0" w:line="240" w:lineRule="auto"/>
+        <w:rPr>
+          <w:rFonts w:ascii="Consolas" w:eastAsia="Times New Roman" w:hAnsi="Consolas" w:cs="Courier New"/>
+          <w:color w:val="1F2328"/>
+          <w:kern w:val="0"/>
+          <w:sz w:val="21"/>
+          <w:szCs w:val="21"/>
+          <w:lang w:eastAsia="en-IN" w:bidi="mr-IN"/>
+          <w14:ligatures w14:val="none"/>
+        </w:rPr>
+      </w:pPr>
+      <w:r>
+        <w:rPr>
+          <w:rFonts w:ascii="Consolas" w:eastAsia="Times New Roman" w:hAnsi="Consolas" w:cs="Courier New"/>
+          <w:color w:val="1F2328"/>
+          <w:kern w:val="0"/>
+          <w:sz w:val="21"/>
+          <w:szCs w:val="21"/>
+          <w:highlight w:val="yellow"/>
+          <w:lang w:eastAsia="en-IN" w:bidi="mr-IN"/>
+          <w14:ligatures w14:val="none"/>
+        </w:rPr>
+        <w:t xml:space="preserve">git </w:t>
+      </w:r>
+      <w:proofErr w:type="gramStart"/>
+      <w:r>
+        <w:rPr>
+          <w:rFonts w:ascii="Consolas" w:eastAsia="Times New Roman" w:hAnsi="Consolas" w:cs="Courier New"/>
+          <w:color w:val="1F2328"/>
+          <w:kern w:val="0"/>
+          <w:sz w:val="21"/>
+          <w:szCs w:val="21"/>
+          <w:highlight w:val="yellow"/>
+          <w:lang w:eastAsia="en-IN" w:bidi="mr-IN"/>
+          <w14:ligatures w14:val="none"/>
+        </w:rPr>
+        <w:t>pull</w:t>
+      </w:r>
+      <w:proofErr w:type="gramEnd"/>
+      <w:r>
+        <w:rPr>
+          <w:rFonts w:ascii="Consolas" w:eastAsia="Times New Roman" w:hAnsi="Consolas" w:cs="Courier New"/>
+          <w:color w:val="1F2328"/>
+          <w:kern w:val="0"/>
+          <w:sz w:val="21"/>
+          <w:szCs w:val="21"/>
+          <w:lang w:eastAsia="en-IN" w:bidi="mr-IN"/>
+          <w14:ligatures w14:val="none"/>
+        </w:rPr>
+        <w:t xml:space="preserve"> </w:t>
+      </w:r>
+    </w:p>
+    <w:p>
+      <w:pPr>
+        <w:tabs>
+          <w:tab w:val="left" w:pos="916"/>
+          <w:tab w:val="left" w:pos="1832"/>
+          <w:tab w:val="left" w:pos="2748"/>
+          <w:tab w:val="left" w:pos="3664"/>
+          <w:tab w:val="left" w:pos="4580"/>
+          <w:tab w:val="left" w:pos="5496"/>
+          <w:tab w:val="left" w:pos="6412"/>
+          <w:tab w:val="left" w:pos="7328"/>
+          <w:tab w:val="left" w:pos="8244"/>
+          <w:tab w:val="left" w:pos="9160"/>
+          <w:tab w:val="left" w:pos="10076"/>
+          <w:tab w:val="left" w:pos="10992"/>
+          <w:tab w:val="left" w:pos="11908"/>
+          <w:tab w:val="left" w:pos="12824"/>
+          <w:tab w:val="left" w:pos="13740"/>
+          <w:tab w:val="left" w:pos="14656"/>
+        </w:tabs>
+        <w:spacing w:after="0" w:line="240" w:lineRule="auto"/>
+        <w:rPr>
+          <w:rFonts w:ascii="Consolas" w:eastAsia="Times New Roman" w:hAnsi="Consolas" w:cs="Courier New"/>
+          <w:color w:val="1F2328"/>
+          <w:kern w:val="0"/>
+          <w:sz w:val="21"/>
+          <w:szCs w:val="21"/>
+          <w:lang w:eastAsia="en-IN" w:bidi="mr-IN"/>
+          <w14:ligatures w14:val="none"/>
+        </w:rPr>
+      </w:pPr>
+    </w:p>
+    <w:p>
+      <w:pPr>
+        <w:tabs>
+          <w:tab w:val="left" w:pos="916"/>
+          <w:tab w:val="left" w:pos="1832"/>
+          <w:tab w:val="left" w:pos="2748"/>
+          <w:tab w:val="left" w:pos="3664"/>
+          <w:tab w:val="left" w:pos="4580"/>
+          <w:tab w:val="left" w:pos="5496"/>
+          <w:tab w:val="left" w:pos="6412"/>
+          <w:tab w:val="left" w:pos="7328"/>
+          <w:tab w:val="left" w:pos="8244"/>
+          <w:tab w:val="left" w:pos="9160"/>
+          <w:tab w:val="left" w:pos="10076"/>
+          <w:tab w:val="left" w:pos="10992"/>
+          <w:tab w:val="left" w:pos="11908"/>
+          <w:tab w:val="left" w:pos="12824"/>
+          <w:tab w:val="left" w:pos="13740"/>
+          <w:tab w:val="left" w:pos="14656"/>
+        </w:tabs>
+        <w:spacing w:after="0" w:line="240" w:lineRule="auto"/>
+        <w:rPr>
+          <w:rFonts w:ascii="Consolas" w:eastAsia="Times New Roman" w:hAnsi="Consolas" w:cs="Courier New"/>
+          <w:color w:val="1F2328"/>
+          <w:kern w:val="0"/>
+          <w:sz w:val="21"/>
+          <w:szCs w:val="21"/>
+          <w:lang w:eastAsia="en-IN" w:bidi="mr-IN"/>
+          <w14:ligatures w14:val="none"/>
+        </w:rPr>
+      </w:pPr>
+      <w:r>
+        <w:rPr>
+          <w:rFonts w:ascii="Consolas" w:eastAsia="Times New Roman" w:hAnsi="Consolas" w:cs="Courier New"/>
+          <w:color w:val="1F2328"/>
+          <w:kern w:val="0"/>
+          <w:sz w:val="21"/>
+          <w:szCs w:val="21"/>
+          <w:lang w:eastAsia="en-IN" w:bidi="mr-IN"/>
+          <w14:ligatures w14:val="none"/>
+        </w:rPr>
+        <w:tab/>
+      </w:r>
+      <w:r>
+        <w:rPr>
+          <w:rFonts w:ascii="Consolas" w:eastAsia="Times New Roman" w:hAnsi="Consolas" w:cs="Courier New"/>
+          <w:color w:val="1F2328"/>
+          <w:kern w:val="0"/>
+          <w:sz w:val="21"/>
+          <w:szCs w:val="21"/>
+          <w:highlight w:val="yellow"/>
+          <w:lang w:eastAsia="en-IN" w:bidi="mr-IN"/>
+          <w14:ligatures w14:val="none"/>
+        </w:rPr>
+        <w:t xml:space="preserve">git clone </w:t>
+      </w:r>
+      <w:proofErr w:type="gramStart"/>
+      <w:r>
+        <w:rPr>
+          <w:rFonts w:ascii="Consolas" w:eastAsia="Times New Roman" w:hAnsi="Consolas" w:cs="Courier New"/>
+          <w:color w:val="1F2328"/>
+          <w:kern w:val="0"/>
+          <w:sz w:val="21"/>
+          <w:szCs w:val="21"/>
+          <w:highlight w:val="yellow"/>
+          <w:lang w:eastAsia="en-IN" w:bidi="mr-IN"/>
+          <w14:ligatures w14:val="none"/>
+        </w:rPr>
+        <w:t>URL</w:t>
+      </w:r>
+      <w:r>
+        <w:rPr>
+          <w:rFonts w:ascii="Consolas" w:eastAsia="Times New Roman" w:hAnsi="Consolas" w:cs="Courier New"/>
+          <w:color w:val="1F2328"/>
+          <w:kern w:val="0"/>
+          <w:sz w:val="21"/>
+          <w:szCs w:val="21"/>
+          <w:lang w:eastAsia="en-IN" w:bidi="mr-IN"/>
+          <w14:ligatures w14:val="none"/>
+        </w:rPr>
+        <w:t xml:space="preserve"> :</w:t>
+      </w:r>
+      <w:proofErr w:type="gramEnd"/>
+      <w:r>
+        <w:rPr>
+          <w:rFonts w:ascii="Consolas" w:eastAsia="Times New Roman" w:hAnsi="Consolas" w:cs="Courier New"/>
+          <w:color w:val="1F2328"/>
+          <w:kern w:val="0"/>
+          <w:sz w:val="21"/>
+          <w:szCs w:val="21"/>
+          <w:lang w:eastAsia="en-IN" w:bidi="mr-IN"/>
+          <w14:ligatures w14:val="none"/>
+        </w:rPr>
+        <w:t xml:space="preserve"> it help to download fresh repository in local machine </w:t>
+      </w:r>
+    </w:p>
+    <w:p>
+      <w:pPr>
+        <w:tabs>
+          <w:tab w:val="left" w:pos="916"/>
+          <w:tab w:val="left" w:pos="1832"/>
+          <w:tab w:val="left" w:pos="2748"/>
+          <w:tab w:val="left" w:pos="3664"/>
+          <w:tab w:val="left" w:pos="4580"/>
+          <w:tab w:val="left" w:pos="5496"/>
+          <w:tab w:val="left" w:pos="6412"/>
+          <w:tab w:val="left" w:pos="7328"/>
+          <w:tab w:val="left" w:pos="8244"/>
+          <w:tab w:val="left" w:pos="9160"/>
+          <w:tab w:val="left" w:pos="10076"/>
+          <w:tab w:val="left" w:pos="10992"/>
+          <w:tab w:val="left" w:pos="11908"/>
+          <w:tab w:val="left" w:pos="12824"/>
+          <w:tab w:val="left" w:pos="13740"/>
+          <w:tab w:val="left" w:pos="14656"/>
+        </w:tabs>
+        <w:spacing w:after="0" w:line="240" w:lineRule="auto"/>
+        <w:rPr>
+          <w:rFonts w:ascii="Consolas" w:eastAsia="Times New Roman" w:hAnsi="Consolas" w:cs="Courier New"/>
+          <w:color w:val="1F2328"/>
+          <w:kern w:val="0"/>
+          <w:sz w:val="21"/>
+          <w:szCs w:val="21"/>
+          <w:lang w:eastAsia="en-IN" w:bidi="mr-IN"/>
+          <w14:ligatures w14:val="none"/>
+        </w:rPr>
+      </w:pPr>
+      <w:r>
+        <w:rPr>
+          <w:rFonts w:ascii="Consolas" w:eastAsia="Times New Roman" w:hAnsi="Consolas" w:cs="Courier New"/>
+          <w:color w:val="1F2328"/>
+          <w:kern w:val="0"/>
+          <w:sz w:val="21"/>
+          <w:szCs w:val="21"/>
+          <w:lang w:eastAsia="en-IN" w:bidi="mr-IN"/>
+          <w14:ligatures w14:val="none"/>
+        </w:rPr>
+        <w:tab/>
+      </w:r>
+    </w:p>
+    <w:p>
+      <w:pPr>
+        <w:tabs>
+          <w:tab w:val="left" w:pos="916"/>
+          <w:tab w:val="left" w:pos="1832"/>
+          <w:tab w:val="left" w:pos="2748"/>
+          <w:tab w:val="left" w:pos="3664"/>
+          <w:tab w:val="left" w:pos="4580"/>
+          <w:tab w:val="left" w:pos="5496"/>
+          <w:tab w:val="left" w:pos="6412"/>
+          <w:tab w:val="left" w:pos="7328"/>
+          <w:tab w:val="left" w:pos="8244"/>
+          <w:tab w:val="left" w:pos="9160"/>
+          <w:tab w:val="left" w:pos="10076"/>
+          <w:tab w:val="left" w:pos="10992"/>
+          <w:tab w:val="left" w:pos="11908"/>
+          <w:tab w:val="left" w:pos="12824"/>
+          <w:tab w:val="left" w:pos="13740"/>
+          <w:tab w:val="left" w:pos="14656"/>
+        </w:tabs>
+        <w:spacing w:after="0" w:line="240" w:lineRule="auto"/>
+        <w:rPr>
+          <w:rFonts w:ascii="Consolas" w:eastAsia="Times New Roman" w:hAnsi="Consolas" w:cs="Courier New"/>
+          <w:color w:val="1F2328"/>
+          <w:kern w:val="0"/>
+          <w:sz w:val="21"/>
+          <w:szCs w:val="21"/>
+          <w:lang w:eastAsia="en-IN" w:bidi="mr-IN"/>
+          <w14:ligatures w14:val="none"/>
+        </w:rPr>
+      </w:pPr>
+      <w:r>
+        <w:rPr>
+          <w:rFonts w:ascii="Consolas" w:eastAsia="Times New Roman" w:hAnsi="Consolas" w:cs="Courier New"/>
+          <w:color w:val="1F2328"/>
+          <w:kern w:val="0"/>
+          <w:sz w:val="21"/>
+          <w:szCs w:val="21"/>
+          <w:lang w:eastAsia="en-IN" w:bidi="mr-IN"/>
+          <w14:ligatures w14:val="none"/>
+        </w:rPr>
+        <w:tab/>
+      </w:r>
+      <w:r>
+        <w:rPr>
+          <w:rFonts w:ascii="Consolas" w:eastAsia="Times New Roman" w:hAnsi="Consolas" w:cs="Courier New"/>
+          <w:color w:val="1F2328"/>
+          <w:kern w:val="0"/>
+          <w:sz w:val="21"/>
+          <w:szCs w:val="21"/>
+          <w:highlight w:val="yellow"/>
+          <w:lang w:eastAsia="en-IN" w:bidi="mr-IN"/>
+          <w14:ligatures w14:val="none"/>
+        </w:rPr>
+        <w:t xml:space="preserve">git </w:t>
+      </w:r>
+      <w:proofErr w:type="gramStart"/>
+      <w:r>
+        <w:rPr>
+          <w:rFonts w:ascii="Consolas" w:eastAsia="Times New Roman" w:hAnsi="Consolas" w:cs="Courier New"/>
+          <w:color w:val="1F2328"/>
+          <w:kern w:val="0"/>
+          <w:sz w:val="21"/>
+          <w:szCs w:val="21"/>
+          <w:highlight w:val="yellow"/>
+          <w:lang w:eastAsia="en-IN" w:bidi="mr-IN"/>
+          <w14:ligatures w14:val="none"/>
+        </w:rPr>
+        <w:t>pull</w:t>
+      </w:r>
+      <w:r>
+        <w:rPr>
+          <w:rFonts w:ascii="Consolas" w:eastAsia="Times New Roman" w:hAnsi="Consolas" w:cs="Courier New"/>
+          <w:color w:val="1F2328"/>
+          <w:kern w:val="0"/>
+          <w:sz w:val="21"/>
+          <w:szCs w:val="21"/>
+          <w:lang w:eastAsia="en-IN" w:bidi="mr-IN"/>
+          <w14:ligatures w14:val="none"/>
+        </w:rPr>
+        <w:t xml:space="preserve"> :</w:t>
+      </w:r>
+      <w:proofErr w:type="gramEnd"/>
+      <w:r>
+        <w:rPr>
+          <w:rFonts w:ascii="Consolas" w:eastAsia="Times New Roman" w:hAnsi="Consolas" w:cs="Courier New"/>
+          <w:color w:val="1F2328"/>
+          <w:kern w:val="0"/>
+          <w:sz w:val="21"/>
+          <w:szCs w:val="21"/>
+          <w:lang w:eastAsia="en-IN" w:bidi="mr-IN"/>
+          <w14:ligatures w14:val="none"/>
+        </w:rPr>
+        <w:t xml:space="preserve"> it will pull new updated from remote to local repository </w:t>
+      </w:r>
+      <w:r>
+        <w:rPr>
+          <w:rFonts w:ascii="Consolas" w:eastAsia="Times New Roman" w:hAnsi="Consolas" w:cs="Courier New"/>
+          <w:color w:val="1F2328"/>
+          <w:kern w:val="0"/>
+          <w:sz w:val="21"/>
+          <w:szCs w:val="21"/>
+          <w:lang w:eastAsia="en-IN" w:bidi="mr-IN"/>
+          <w14:ligatures w14:val="none"/>
+        </w:rPr>
+        <w:tab/>
+      </w:r>
+      <w:r>
+        <w:rPr>
+          <w:rFonts w:ascii="Consolas" w:eastAsia="Times New Roman" w:hAnsi="Consolas" w:cs="Courier New"/>
+          <w:color w:val="1F2328"/>
+          <w:kern w:val="0"/>
+          <w:sz w:val="21"/>
+          <w:szCs w:val="21"/>
+          <w:lang w:eastAsia="en-IN" w:bidi="mr-IN"/>
+          <w14:ligatures w14:val="none"/>
+        </w:rPr>
+        <w:tab/>
+      </w:r>
     </w:p>
     <w:p>
       <w:pPr>
@@ -5998,9 +6440,9 @@
     </w:lvl>
   </w:abstractNum>
   <w:abstractNum w:abstractNumId="1" w15:restartNumberingAfterBreak="0">
-    <w:nsid w:val="266224D5"/>
+    <w:nsid w:val="1B605634"/>
     <w:multiLevelType w:val="hybridMultilevel"/>
-    <w:tmpl w:val="11346232"/>
+    <w:tmpl w:val="5E8A6E12"/>
     <w:lvl w:ilvl="0" w:tplc="4009000F">
       <w:start w:val="1"/>
       <w:numFmt w:val="decimal"/>
@@ -6087,9 +6529,9 @@
     </w:lvl>
   </w:abstractNum>
   <w:abstractNum w:abstractNumId="2" w15:restartNumberingAfterBreak="0">
-    <w:nsid w:val="547E25E8"/>
+    <w:nsid w:val="266224D5"/>
     <w:multiLevelType w:val="hybridMultilevel"/>
-    <w:tmpl w:val="59962BD0"/>
+    <w:tmpl w:val="11346232"/>
     <w:lvl w:ilvl="0" w:tplc="4009000F">
       <w:start w:val="1"/>
       <w:numFmt w:val="decimal"/>
@@ -6176,9 +6618,9 @@
     </w:lvl>
   </w:abstractNum>
   <w:abstractNum w:abstractNumId="3" w15:restartNumberingAfterBreak="0">
-    <w:nsid w:val="59F84837"/>
+    <w:nsid w:val="547E25E8"/>
     <w:multiLevelType w:val="hybridMultilevel"/>
-    <w:tmpl w:val="2CDA24C8"/>
+    <w:tmpl w:val="59962BD0"/>
     <w:lvl w:ilvl="0" w:tplc="4009000F">
       <w:start w:val="1"/>
       <w:numFmt w:val="decimal"/>
@@ -6264,17 +6706,109 @@
       </w:pPr>
     </w:lvl>
   </w:abstractNum>
+  <w:abstractNum w:abstractNumId="4" w15:restartNumberingAfterBreak="0">
+    <w:nsid w:val="59F84837"/>
+    <w:multiLevelType w:val="hybridMultilevel"/>
+    <w:tmpl w:val="2CDA24C8"/>
+    <w:lvl w:ilvl="0" w:tplc="4009000F">
+      <w:start w:val="1"/>
+      <w:numFmt w:val="decimal"/>
+      <w:lvlText w:val="%1."/>
+      <w:lvlJc w:val="left"/>
+      <w:pPr>
+        <w:ind w:left="720" w:hanging="360"/>
+      </w:pPr>
+      <w:rPr>
+        <w:rFonts w:hint="default"/>
+      </w:rPr>
+    </w:lvl>
+    <w:lvl w:ilvl="1" w:tplc="40090019" w:tentative="1">
+      <w:start w:val="1"/>
+      <w:numFmt w:val="lowerLetter"/>
+      <w:lvlText w:val="%2."/>
+      <w:lvlJc w:val="left"/>
+      <w:pPr>
+        <w:ind w:left="1440" w:hanging="360"/>
+      </w:pPr>
+    </w:lvl>
+    <w:lvl w:ilvl="2" w:tplc="4009001B" w:tentative="1">
+      <w:start w:val="1"/>
+      <w:numFmt w:val="lowerRoman"/>
+      <w:lvlText w:val="%3."/>
+      <w:lvlJc w:val="right"/>
+      <w:pPr>
+        <w:ind w:left="2160" w:hanging="180"/>
+      </w:pPr>
+    </w:lvl>
+    <w:lvl w:ilvl="3" w:tplc="4009000F" w:tentative="1">
+      <w:start w:val="1"/>
+      <w:numFmt w:val="decimal"/>
+      <w:lvlText w:val="%4."/>
+      <w:lvlJc w:val="left"/>
+      <w:pPr>
+        <w:ind w:left="2880" w:hanging="360"/>
+      </w:pPr>
+    </w:lvl>
+    <w:lvl w:ilvl="4" w:tplc="40090019" w:tentative="1">
+      <w:start w:val="1"/>
+      <w:numFmt w:val="lowerLetter"/>
+      <w:lvlText w:val="%5."/>
+      <w:lvlJc w:val="left"/>
+      <w:pPr>
+        <w:ind w:left="3600" w:hanging="360"/>
+      </w:pPr>
+    </w:lvl>
+    <w:lvl w:ilvl="5" w:tplc="4009001B" w:tentative="1">
+      <w:start w:val="1"/>
+      <w:numFmt w:val="lowerRoman"/>
+      <w:lvlText w:val="%6."/>
+      <w:lvlJc w:val="right"/>
+      <w:pPr>
+        <w:ind w:left="4320" w:hanging="180"/>
+      </w:pPr>
+    </w:lvl>
+    <w:lvl w:ilvl="6" w:tplc="4009000F" w:tentative="1">
+      <w:start w:val="1"/>
+      <w:numFmt w:val="decimal"/>
+      <w:lvlText w:val="%7."/>
+      <w:lvlJc w:val="left"/>
+      <w:pPr>
+        <w:ind w:left="5040" w:hanging="360"/>
+      </w:pPr>
+    </w:lvl>
+    <w:lvl w:ilvl="7" w:tplc="40090019" w:tentative="1">
+      <w:start w:val="1"/>
+      <w:numFmt w:val="lowerLetter"/>
+      <w:lvlText w:val="%8."/>
+      <w:lvlJc w:val="left"/>
+      <w:pPr>
+        <w:ind w:left="5760" w:hanging="360"/>
+      </w:pPr>
+    </w:lvl>
+    <w:lvl w:ilvl="8" w:tplc="4009001B" w:tentative="1">
+      <w:start w:val="1"/>
+      <w:numFmt w:val="lowerRoman"/>
+      <w:lvlText w:val="%9."/>
+      <w:lvlJc w:val="right"/>
+      <w:pPr>
+        <w:ind w:left="6480" w:hanging="180"/>
+      </w:pPr>
+    </w:lvl>
+  </w:abstractNum>
   <w:num w:numId="1" w16cid:durableId="880173656">
+    <w:abstractNumId w:val="4"/>
+  </w:num>
+  <w:num w:numId="2" w16cid:durableId="59405674">
     <w:abstractNumId w:val="3"/>
   </w:num>
-  <w:num w:numId="2" w16cid:durableId="59405674">
+  <w:num w:numId="3" w16cid:durableId="1014114503">
     <w:abstractNumId w:val="2"/>
-  </w:num>
-  <w:num w:numId="3" w16cid:durableId="1014114503">
-    <w:abstractNumId w:val="1"/>
   </w:num>
   <w:num w:numId="4" w16cid:durableId="20516760">
     <w:abstractNumId w:val="0"/>
+  </w:num>
+  <w:num w:numId="5" w16cid:durableId="868447163">
+    <w:abstractNumId w:val="1"/>
   </w:num>
 </w:numbering>
 </file>

</xml_diff>